<commit_message>
modified suggestion in mat101 coursefile
</commit_message>
<xml_diff>
--- a/FALL 19/MAT 101/mat101coursefile/mat101_coursefile_remaining.docx
+++ b/FALL 19/MAT 101/mat101coursefile/mat101_coursefile_remaining.docx
@@ -1880,7 +1880,6 @@
                 <w:bCs/>
               </w:rPr>
             </w:pPr>
-            <w:bookmarkStart w:id="0" w:name="_GoBack"/>
             <w:r>
               <w:rPr>
                 <w:rFonts w:ascii="Times New Roman" w:hAnsi="Times New Roman" w:cs="Times New Roman"/>
@@ -1889,7 +1888,6 @@
               </w:rPr>
               <w:t>MAT 101</w:t>
             </w:r>
-            <w:bookmarkEnd w:id="0"/>
           </w:p>
         </w:tc>
         <w:tc>
@@ -13012,7 +13010,7 @@
               </wp:anchor>
             </w:drawing>
           </mc:Choice>
-          <mc:Fallback xmlns:mv="urn:schemas-microsoft-com:mac:vml" xmlns:mo="http://schemas.microsoft.com/office/mac/office/2008/main">
+          <mc:Fallback xmlns:mo="http://schemas.microsoft.com/office/mac/office/2008/main" xmlns:mv="urn:schemas-microsoft-com:mac:vml">
             <w:pict>
               <v:shapetype w14:anchorId="18001DB3" id="_x0000_t68" coordsize="21600,21600" o:spt="68" adj="5400,5400" path="m0@0l@1@0@1,21600@2,21600@2@0,21600@0,10800,0xe">
                 <v:stroke joinstyle="miter"/>
@@ -13107,7 +13105,7 @@
               </wp:anchor>
             </w:drawing>
           </mc:Choice>
-          <mc:Fallback xmlns:mv="urn:schemas-microsoft-com:mac:vml" xmlns:mo="http://schemas.microsoft.com/office/mac/office/2008/main">
+          <mc:Fallback xmlns:mo="http://schemas.microsoft.com/office/mac/office/2008/main" xmlns:mv="urn:schemas-microsoft-com:mac:vml">
             <w:pict>
               <v:shape w14:anchorId="3321796A" id="Up Arrow 36" o:spid="_x0000_s1026" type="#_x0000_t68" style="position:absolute;margin-left:326.25pt;margin-top:350.35pt;width:21.75pt;height:55.5pt;z-index:251682816;visibility:visible;mso-wrap-style:square;mso-wrap-distance-left:9pt;mso-wrap-distance-top:0;mso-wrap-distance-right:9pt;mso-wrap-distance-bottom:0;mso-position-horizontal:absolute;mso-position-horizontal-relative:text;mso-position-vertical:absolute;mso-position-vertical-relative:text;v-text-anchor:middle" o:gfxdata="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" adj="4232" fillcolor="#7f7f7f [1612]" strokecolor="#7f7f7f [1612]" strokeweight="2pt"/>
             </w:pict>
@@ -13188,7 +13186,7 @@
               </wp:anchor>
             </w:drawing>
           </mc:Choice>
-          <mc:Fallback xmlns:mv="urn:schemas-microsoft-com:mac:vml" xmlns:mo="http://schemas.microsoft.com/office/mac/office/2008/main">
+          <mc:Fallback xmlns:mo="http://schemas.microsoft.com/office/mac/office/2008/main" xmlns:mv="urn:schemas-microsoft-com:mac:vml">
             <w:pict>
               <v:shapetype w14:anchorId="4D6676CC" id="_x0000_t13" coordsize="21600,21600" o:spt="13" adj="16200,5400" path="m@0,0l@0@1,0@1,0@2@0@2@0,21600,21600,10800xe">
                 <v:stroke joinstyle="miter"/>
@@ -13285,7 +13283,7 @@
               </wp:anchor>
             </w:drawing>
           </mc:Choice>
-          <mc:Fallback xmlns:mv="urn:schemas-microsoft-com:mac:vml" xmlns:mo="http://schemas.microsoft.com/office/mac/office/2008/main">
+          <mc:Fallback xmlns:mo="http://schemas.microsoft.com/office/mac/office/2008/main" xmlns:mv="urn:schemas-microsoft-com:mac:vml">
             <w:pict>
               <v:shape w14:anchorId="1D9CB264" id="Right Arrow 38" o:spid="_x0000_s1026" type="#_x0000_t13" style="position:absolute;margin-left:-9.95pt;margin-top:179.35pt;width:21.95pt;height:18.75pt;z-index:251679744;visibility:visible;mso-wrap-style:square;mso-wrap-distance-left:9pt;mso-wrap-distance-top:0;mso-wrap-distance-right:9pt;mso-wrap-distance-bottom:0;mso-position-horizontal:absolute;mso-position-horizontal-relative:text;mso-position-vertical:absolute;mso-position-vertical-relative:text;v-text-anchor:middle" o:gfxdata="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" adj="12374" fillcolor="#7f7f7f [1612]" strokecolor="#7f7f7f [1612]" strokeweight="2pt"/>
             </w:pict>
@@ -13369,7 +13367,7 @@
               </wp:anchor>
             </w:drawing>
           </mc:Choice>
-          <mc:Fallback xmlns:mv="urn:schemas-microsoft-com:mac:vml" xmlns:mo="http://schemas.microsoft.com/office/mac/office/2008/main">
+          <mc:Fallback xmlns:mo="http://schemas.microsoft.com/office/mac/office/2008/main" xmlns:mv="urn:schemas-microsoft-com:mac:vml">
             <w:pict>
               <v:shape w14:anchorId="6DA67BE3" id="Up Arrow 39" o:spid="_x0000_s1026" type="#_x0000_t68" style="position:absolute;margin-left:228pt;margin-top:32.35pt;width:15.75pt;height:15pt;z-index:251678720;visibility:visible;mso-wrap-style:square;mso-height-percent:0;mso-wrap-distance-left:9pt;mso-wrap-distance-top:0;mso-wrap-distance-right:9pt;mso-wrap-distance-bottom:0;mso-position-horizontal:absolute;mso-position-horizontal-relative:text;mso-position-vertical:absolute;mso-position-vertical-relative:text;mso-height-percent:0;mso-height-relative:margin;v-text-anchor:middle" o:gfxdata="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" adj="10800" fillcolor="#7f7f7f [1612]" strokecolor="#7f7f7f [1612]" strokeweight="2pt"/>
             </w:pict>
@@ -19684,7 +19682,7 @@
               </wp:anchor>
             </w:drawing>
           </mc:Choice>
-          <mc:Fallback xmlns:mv="urn:schemas-microsoft-com:mac:vml" xmlns:mo="http://schemas.microsoft.com/office/mac/office/2008/main">
+          <mc:Fallback xmlns:mo="http://schemas.microsoft.com/office/mac/office/2008/main" xmlns:mv="urn:schemas-microsoft-com:mac:vml">
             <w:pict>
               <v:shape w14:anchorId="594DE512" id="Up Arrow 87" o:spid="_x0000_s1026" type="#_x0000_t68" style="position:absolute;margin-left:120.75pt;margin-top:350.35pt;width:21.75pt;height:55.5pt;z-index:251697152;visibility:visible;mso-wrap-style:square;mso-wrap-distance-left:9pt;mso-wrap-distance-top:0;mso-wrap-distance-right:9pt;mso-wrap-distance-bottom:0;mso-position-horizontal:absolute;mso-position-horizontal-relative:text;mso-position-vertical:absolute;mso-position-vertical-relative:text;v-text-anchor:middle" o:gfxdata="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" adj="4232" fillcolor="#7f7f7f [1612]" strokecolor="#7f7f7f [1612]" strokeweight="2pt"/>
             </w:pict>
@@ -19765,7 +19763,7 @@
               </wp:anchor>
             </w:drawing>
           </mc:Choice>
-          <mc:Fallback xmlns:mv="urn:schemas-microsoft-com:mac:vml" xmlns:mo="http://schemas.microsoft.com/office/mac/office/2008/main">
+          <mc:Fallback xmlns:mo="http://schemas.microsoft.com/office/mac/office/2008/main" xmlns:mv="urn:schemas-microsoft-com:mac:vml">
             <w:pict>
               <v:shape w14:anchorId="13A0ACDA" id="Up Arrow 88" o:spid="_x0000_s1026" type="#_x0000_t68" style="position:absolute;margin-left:326.25pt;margin-top:350.35pt;width:21.75pt;height:55.5pt;z-index:251698176;visibility:visible;mso-wrap-style:square;mso-wrap-distance-left:9pt;mso-wrap-distance-top:0;mso-wrap-distance-right:9pt;mso-wrap-distance-bottom:0;mso-position-horizontal:absolute;mso-position-horizontal-relative:text;mso-position-vertical:absolute;mso-position-vertical-relative:text;v-text-anchor:middle" o:gfxdata="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" adj="4232" fillcolor="#7f7f7f [1612]" strokecolor="#7f7f7f [1612]" strokeweight="2pt"/>
             </w:pict>
@@ -19846,7 +19844,7 @@
               </wp:anchor>
             </w:drawing>
           </mc:Choice>
-          <mc:Fallback xmlns:mv="urn:schemas-microsoft-com:mac:vml" xmlns:mo="http://schemas.microsoft.com/office/mac/office/2008/main">
+          <mc:Fallback xmlns:mo="http://schemas.microsoft.com/office/mac/office/2008/main" xmlns:mv="urn:schemas-microsoft-com:mac:vml">
             <w:pict>
               <v:shape w14:anchorId="5C401C1C" id="Right Arrow 89" o:spid="_x0000_s1026" type="#_x0000_t13" style="position:absolute;margin-left:458.1pt;margin-top:176.35pt;width:21.95pt;height:18.75pt;z-index:251696128;visibility:visible;mso-wrap-style:square;mso-wrap-distance-left:9pt;mso-wrap-distance-top:0;mso-wrap-distance-right:9pt;mso-wrap-distance-bottom:0;mso-position-horizontal:absolute;mso-position-horizontal-relative:text;mso-position-vertical:absolute;mso-position-vertical-relative:text;v-text-anchor:middle" o:gfxdata="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" adj="12374" fillcolor="#7f7f7f [1612]" strokecolor="#7f7f7f [1612]" strokeweight="2pt"/>
             </w:pict>
@@ -19927,7 +19925,7 @@
               </wp:anchor>
             </w:drawing>
           </mc:Choice>
-          <mc:Fallback xmlns:mv="urn:schemas-microsoft-com:mac:vml" xmlns:mo="http://schemas.microsoft.com/office/mac/office/2008/main">
+          <mc:Fallback xmlns:mo="http://schemas.microsoft.com/office/mac/office/2008/main" xmlns:mv="urn:schemas-microsoft-com:mac:vml">
             <w:pict>
               <v:shape w14:anchorId="537B60D4" id="Right Arrow 90" o:spid="_x0000_s1026" type="#_x0000_t13" style="position:absolute;margin-left:-9.95pt;margin-top:179.35pt;width:21.95pt;height:18.75pt;z-index:251695104;visibility:visible;mso-wrap-style:square;mso-wrap-distance-left:9pt;mso-wrap-distance-top:0;mso-wrap-distance-right:9pt;mso-wrap-distance-bottom:0;mso-position-horizontal:absolute;mso-position-horizontal-relative:text;mso-position-vertical:absolute;mso-position-vertical-relative:text;v-text-anchor:middle" o:gfxdata="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" adj="12374" fillcolor="#7f7f7f [1612]" strokecolor="#7f7f7f [1612]" strokeweight="2pt"/>
             </w:pict>
@@ -20011,7 +20009,7 @@
               </wp:anchor>
             </w:drawing>
           </mc:Choice>
-          <mc:Fallback xmlns:mv="urn:schemas-microsoft-com:mac:vml" xmlns:mo="http://schemas.microsoft.com/office/mac/office/2008/main">
+          <mc:Fallback xmlns:mo="http://schemas.microsoft.com/office/mac/office/2008/main" xmlns:mv="urn:schemas-microsoft-com:mac:vml">
             <w:pict>
               <v:shape w14:anchorId="56BD614F" id="Up Arrow 91" o:spid="_x0000_s1026" type="#_x0000_t68" style="position:absolute;margin-left:228pt;margin-top:32.35pt;width:15.75pt;height:15pt;z-index:251694080;visibility:visible;mso-wrap-style:square;mso-height-percent:0;mso-wrap-distance-left:9pt;mso-wrap-distance-top:0;mso-wrap-distance-right:9pt;mso-wrap-distance-bottom:0;mso-position-horizontal:absolute;mso-position-horizontal-relative:text;mso-position-vertical:absolute;mso-position-vertical-relative:text;mso-height-percent:0;mso-height-relative:margin;v-text-anchor:middle" o:gfxdata="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" adj="10800" fillcolor="#7f7f7f [1612]" strokecolor="#7f7f7f [1612]" strokeweight="2pt"/>
             </w:pict>
@@ -26983,7 +26981,7 @@
               </wp:anchor>
             </w:drawing>
           </mc:Choice>
-          <mc:Fallback xmlns:mv="urn:schemas-microsoft-com:mac:vml" xmlns:mo="http://schemas.microsoft.com/office/mac/office/2008/main">
+          <mc:Fallback xmlns:mo="http://schemas.microsoft.com/office/mac/office/2008/main" xmlns:mv="urn:schemas-microsoft-com:mac:vml">
             <w:pict>
               <v:shape w14:anchorId="387061C0" id="Right Arrow 162" o:spid="_x0000_s1026" type="#_x0000_t13" style="position:absolute;margin-left:458.1pt;margin-top:176.35pt;width:21.95pt;height:18.75pt;z-index:251715584;visibility:visible;mso-wrap-style:square;mso-wrap-distance-left:9pt;mso-wrap-distance-top:0;mso-wrap-distance-right:9pt;mso-wrap-distance-bottom:0;mso-position-horizontal:absolute;mso-position-horizontal-relative:text;mso-position-vertical:absolute;mso-position-vertical-relative:text;v-text-anchor:middle" o:gfxdata="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" adj="12374" fillcolor="#7f7f7f [1612]" strokecolor="#7f7f7f [1612]" strokeweight="2pt"/>
             </w:pict>
@@ -27064,7 +27062,7 @@
               </wp:anchor>
             </w:drawing>
           </mc:Choice>
-          <mc:Fallback xmlns:mv="urn:schemas-microsoft-com:mac:vml" xmlns:mo="http://schemas.microsoft.com/office/mac/office/2008/main">
+          <mc:Fallback xmlns:mo="http://schemas.microsoft.com/office/mac/office/2008/main" xmlns:mv="urn:schemas-microsoft-com:mac:vml">
             <w:pict>
               <v:shape w14:anchorId="24FC92E7" id="Right Arrow 163" o:spid="_x0000_s1026" type="#_x0000_t13" style="position:absolute;margin-left:-9.95pt;margin-top:179.35pt;width:21.95pt;height:18.75pt;z-index:251714560;visibility:visible;mso-wrap-style:square;mso-wrap-distance-left:9pt;mso-wrap-distance-top:0;mso-wrap-distance-right:9pt;mso-wrap-distance-bottom:0;mso-position-horizontal:absolute;mso-position-horizontal-relative:text;mso-position-vertical:absolute;mso-position-vertical-relative:text;v-text-anchor:middle" o:gfxdata="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" adj="12374" fillcolor="#7f7f7f [1612]" strokecolor="#7f7f7f [1612]" strokeweight="2pt"/>
             </w:pict>
@@ -27148,7 +27146,7 @@
               </wp:anchor>
             </w:drawing>
           </mc:Choice>
-          <mc:Fallback xmlns:mv="urn:schemas-microsoft-com:mac:vml" xmlns:mo="http://schemas.microsoft.com/office/mac/office/2008/main">
+          <mc:Fallback xmlns:mo="http://schemas.microsoft.com/office/mac/office/2008/main" xmlns:mv="urn:schemas-microsoft-com:mac:vml">
             <w:pict>
               <v:shape w14:anchorId="69B151A0" id="Up Arrow 164" o:spid="_x0000_s1026" type="#_x0000_t68" style="position:absolute;margin-left:228pt;margin-top:32.35pt;width:15.75pt;height:15pt;z-index:251713536;visibility:visible;mso-wrap-style:square;mso-height-percent:0;mso-wrap-distance-left:9pt;mso-wrap-distance-top:0;mso-wrap-distance-right:9pt;mso-wrap-distance-bottom:0;mso-position-horizontal:absolute;mso-position-horizontal-relative:text;mso-position-vertical:absolute;mso-position-vertical-relative:text;mso-height-percent:0;mso-height-relative:margin;v-text-anchor:middle" o:gfxdata="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" adj="10800" fillcolor="#7f7f7f [1612]" strokecolor="#7f7f7f [1612]" strokeweight="2pt"/>
             </w:pict>
@@ -28943,7 +28941,7 @@
               </wp:anchor>
             </w:drawing>
           </mc:Choice>
-          <mc:Fallback xmlns:mv="urn:schemas-microsoft-com:mac:vml" xmlns:mo="http://schemas.microsoft.com/office/mac/office/2008/main">
+          <mc:Fallback xmlns:mo="http://schemas.microsoft.com/office/mac/office/2008/main" xmlns:mv="urn:schemas-microsoft-com:mac:vml">
             <w:pict>
               <v:shape w14:anchorId="56A21738" id="Up Arrow 177" o:spid="_x0000_s1026" type="#_x0000_t68" style="position:absolute;margin-left:101.55pt;margin-top:24.25pt;width:21.75pt;height:55.5pt;z-index:251716608;visibility:visible;mso-wrap-style:square;mso-wrap-distance-left:9pt;mso-wrap-distance-top:0;mso-wrap-distance-right:9pt;mso-wrap-distance-bottom:0;mso-position-horizontal:absolute;mso-position-horizontal-relative:text;mso-position-vertical:absolute;mso-position-vertical-relative:text;v-text-anchor:middle" o:gfxdata="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" adj="4232" fillcolor="#7f7f7f [1612]" strokecolor="#7f7f7f [1612]" strokeweight="2pt"/>
             </w:pict>
@@ -29024,7 +29022,7 @@
               </wp:anchor>
             </w:drawing>
           </mc:Choice>
-          <mc:Fallback xmlns:mv="urn:schemas-microsoft-com:mac:vml" xmlns:mo="http://schemas.microsoft.com/office/mac/office/2008/main">
+          <mc:Fallback xmlns:mo="http://schemas.microsoft.com/office/mac/office/2008/main" xmlns:mv="urn:schemas-microsoft-com:mac:vml">
             <w:pict>
               <v:shape w14:anchorId="576C96ED" id="Up Arrow 178" o:spid="_x0000_s1026" type="#_x0000_t68" style="position:absolute;margin-left:297.8pt;margin-top:24.05pt;width:21.75pt;height:55.5pt;z-index:251717632;visibility:visible;mso-wrap-style:square;mso-wrap-distance-left:9pt;mso-wrap-distance-top:0;mso-wrap-distance-right:9pt;mso-wrap-distance-bottom:0;mso-position-horizontal:absolute;mso-position-horizontal-relative:text;mso-position-vertical:absolute;mso-position-vertical-relative:text;v-text-anchor:middle" o:gfxdata="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" adj="4232" fillcolor="#7f7f7f [1612]" strokecolor="#7f7f7f [1612]" strokeweight="2pt"/>
             </w:pict>
@@ -37797,32 +37795,10 @@
                 <w:sz w:val="24"/>
                 <w:szCs w:val="24"/>
               </w:rPr>
-              <w:t xml:space="preserve">Class size </w:t>
+              <w:t>The positioning of the projector screen overlapped with the whiteboard. Such an orientation should be avoided.</w:t>
             </w:r>
-            <w:r>
-              <w:rPr>
-                <w:rFonts w:ascii="Times" w:hAnsi="Times" w:cs="Arial"/>
-                <w:sz w:val="24"/>
-                <w:szCs w:val="24"/>
-              </w:rPr>
-              <w:t>should be r</w:t>
-            </w:r>
-            <w:r>
-              <w:rPr>
-                <w:rFonts w:ascii="Times" w:hAnsi="Times" w:cs="Arial"/>
-                <w:sz w:val="24"/>
-                <w:szCs w:val="24"/>
-              </w:rPr>
-              <w:t>educed</w:t>
-            </w:r>
-            <w:r>
-              <w:rPr>
-                <w:rFonts w:ascii="Times" w:hAnsi="Times" w:cs="Arial"/>
-                <w:sz w:val="24"/>
-                <w:szCs w:val="24"/>
-              </w:rPr>
-              <w:t>.</w:t>
-            </w:r>
+            <w:bookmarkStart w:id="0" w:name="_GoBack"/>
+            <w:bookmarkEnd w:id="0"/>
           </w:p>
         </w:tc>
       </w:tr>
@@ -40750,7 +40726,7 @@
       </w:pPr>
     </w:pPrDefault>
   </w:docDefaults>
-  <w:latentStyles w:defLockedState="0" w:defUIPriority="99" w:defSemiHidden="0" w:defUnhideWhenUsed="0" w:defQFormat="0" w:count="376">
+  <w:latentStyles w:defLockedState="0" w:defUIPriority="99" w:defSemiHidden="0" w:defUnhideWhenUsed="0" w:defQFormat="0" w:count="375">
     <w:lsdException w:name="Normal" w:uiPriority="0" w:qFormat="1"/>
     <w:lsdException w:name="heading 1" w:uiPriority="9" w:qFormat="1"/>
     <w:lsdException w:name="heading 2" w:semiHidden="1" w:uiPriority="9" w:unhideWhenUsed="1" w:qFormat="1"/>

</xml_diff>